<commit_message>
buy car page GUI
</commit_message>
<xml_diff>
--- a/fonts.docx
+++ b/fonts.docx
@@ -17,6 +17,23 @@
           <w:szCs w:val="96"/>
         </w:rPr>
         <w:t>buy car</w:t>
+      </w:r>
+    </w:p>
+    <w:p>
+      <w:pPr>
+        <w:rPr>
+          <w:rFonts w:ascii="Bahnschrift SemiBold Condensed" w:hAnsi="Bahnschrift SemiBold Condensed" w:cs="Dreaming Outloud Pro"/>
+          <w:sz w:val="36"/>
+          <w:szCs w:val="36"/>
+        </w:rPr>
+      </w:pPr>
+      <w:r>
+        <w:rPr>
+          <w:rFonts w:ascii="Bahnschrift SemiBold Condensed" w:hAnsi="Bahnschrift SemiBold Condensed" w:cs="Dreaming Outloud Pro"/>
+          <w:sz w:val="36"/>
+          <w:szCs w:val="36"/>
+        </w:rPr>
+        <w:t xml:space="preserve">Kms driven </w:t>
       </w:r>
     </w:p>
     <w:p/>

</xml_diff>

<commit_message>
New MainPage GUI Added
Created a modern GUI in the mainpage of the application by adding a responsive sidebar
</commit_message>
<xml_diff>
--- a/fonts.docx
+++ b/fonts.docx
@@ -34,6 +34,42 @@
           <w:szCs w:val="36"/>
         </w:rPr>
         <w:t xml:space="preserve">Kms driven </w:t>
+      </w:r>
+    </w:p>
+    <w:p>
+      <w:pPr>
+        <w:rPr>
+          <w:rFonts w:ascii="Magneto" w:hAnsi="Magneto" w:cs="Aharoni"/>
+          <w:sz w:val="36"/>
+          <w:szCs w:val="36"/>
+        </w:rPr>
+      </w:pPr>
+      <w:proofErr w:type="spellStart"/>
+      <w:r>
+        <w:rPr>
+          <w:rFonts w:ascii="Magneto" w:hAnsi="Magneto" w:cs="Aharoni"/>
+          <w:sz w:val="36"/>
+          <w:szCs w:val="36"/>
+        </w:rPr>
+        <w:t>carObar</w:t>
+      </w:r>
+      <w:proofErr w:type="spellEnd"/>
+    </w:p>
+    <w:p>
+      <w:pPr>
+        <w:rPr>
+          <w:rFonts w:ascii="Bahnschrift SemiCondensed" w:hAnsi="Bahnschrift SemiCondensed" w:cs="Aharoni"/>
+          <w:sz w:val="36"/>
+          <w:szCs w:val="36"/>
+        </w:rPr>
+      </w:pPr>
+      <w:r>
+        <w:rPr>
+          <w:rFonts w:ascii="Bahnschrift SemiCondensed" w:hAnsi="Bahnschrift SemiCondensed" w:cs="Aharoni"/>
+          <w:sz w:val="36"/>
+          <w:szCs w:val="36"/>
+        </w:rPr>
+        <w:t>Welcome Administrator</w:t>
       </w:r>
     </w:p>
     <w:p/>

</xml_diff>

<commit_message>
Dashboard Added in Mainpage
</commit_message>
<xml_diff>
--- a/fonts.docx
+++ b/fonts.docx
@@ -69,36 +69,50 @@
           <w:sz w:val="36"/>
           <w:szCs w:val="36"/>
         </w:rPr>
-        <w:t>Welcome Administrator</w:t>
+        <w:t xml:space="preserve">Welcome </w:t>
+      </w:r>
+      <w:r>
+        <w:rPr>
+          <w:rFonts w:ascii="Bahnschrift SemiCondensed" w:hAnsi="Bahnschrift SemiCondensed" w:cs="Aharoni"/>
+          <w:sz w:val="36"/>
+          <w:szCs w:val="36"/>
+        </w:rPr>
+        <w:t>Administrator</w:t>
       </w:r>
     </w:p>
     <w:p>
       <w:pPr>
         <w:rPr>
-          <w:rFonts w:ascii="Bahnschrift SemiCondensed" w:hAnsi="Bahnschrift SemiCondensed" w:cs="Aharoni"/>
-          <w:sz w:val="36"/>
-          <w:szCs w:val="36"/>
-        </w:rPr>
-      </w:pPr>
-    </w:p>
-    <w:p>
-      <w:pPr>
-        <w:rPr>
-          <w:rFonts w:ascii="Trade Gothic Inline" w:hAnsi="Trade Gothic Inline" w:cs="Aharoni"/>
+          <w:rFonts w:ascii="Montserrat Medium" w:hAnsi="Montserrat Medium" w:cs="Aharoni"/>
           <w:sz w:val="36"/>
           <w:szCs w:val="36"/>
         </w:rPr>
       </w:pPr>
       <w:r>
         <w:rPr>
-          <w:rFonts w:ascii="Trade Gothic Inline" w:hAnsi="Trade Gothic Inline" w:cs="Aharoni"/>
-          <w:sz w:val="36"/>
-          <w:szCs w:val="36"/>
-        </w:rPr>
-        <w:t>Submit</w:t>
+          <w:rFonts w:ascii="Montserrat Medium" w:hAnsi="Montserrat Medium" w:cs="Aharoni"/>
+          <w:sz w:val="36"/>
+          <w:szCs w:val="36"/>
+        </w:rPr>
+        <w:t xml:space="preserve"> </w:t>
+      </w:r>
+      <w:r>
+        <w:rPr>
+          <w:rFonts w:ascii="Arial" w:hAnsi="Arial" w:cs="Arial"/>
+          <w:sz w:val="36"/>
+          <w:szCs w:val="36"/>
+        </w:rPr>
+        <w:t>₹</w:t>
+      </w:r>
+      <w:r>
+        <w:rPr>
+          <w:rFonts w:ascii="Montserrat Medium" w:hAnsi="Montserrat Medium" w:cs="Aharoni"/>
+          <w:sz w:val="36"/>
+          <w:szCs w:val="36"/>
+        </w:rPr>
+        <w:t xml:space="preserve"> 198,000</w:t>
       </w:r>
     </w:p>
-    <w:p/>
     <w:sectPr>
       <w:pgSz w:w="12240" w:h="15840"/>
       <w:pgMar w:top="1440" w:right="1440" w:bottom="1440" w:left="1440" w:header="720" w:footer="720" w:gutter="0"/>

</xml_diff>